<commit_message>
lab4 update prelab and add flipflop and mux modules to part3
</commit_message>
<xml_diff>
--- a/lab4/prelab4.docx
+++ b/lab4/prelab4.docx
@@ -68,11 +68,9 @@
       <w:r>
         <w:t xml:space="preserve">4. No, a gated D latch does not experience the issue of indeterminate states, so </w:t>
       </w:r>
-      <w:proofErr w:type="gramStart"/>
-      <w:r>
-        <w:t>as long as</w:t>
-      </w:r>
-      <w:proofErr w:type="gramEnd"/>
+      <w:r>
+        <w:t>if</w:t>
+      </w:r>
       <w:r>
         <w:t xml:space="preserve"> the outputs are not fed back into any of the inputs, any combination of </w:t>
       </w:r>
@@ -84,6 +82,27 @@
       <w:r>
         <w:t xml:space="preserve"> and D can be tested.</w:t>
       </w:r>
+      <w:r>
+        <w:t xml:space="preserve"> However, it needs to be noted that </w:t>
+      </w:r>
+      <w:proofErr w:type="spellStart"/>
+      <w:r>
+        <w:t>clk</w:t>
+      </w:r>
+      <w:proofErr w:type="spellEnd"/>
+      <w:r>
+        <w:t xml:space="preserve"> needs to be high for a change in output to be seen. So initial testing should not be done when </w:t>
+      </w:r>
+      <w:proofErr w:type="spellStart"/>
+      <w:r>
+        <w:t>clk</w:t>
+      </w:r>
+      <w:proofErr w:type="spellEnd"/>
+      <w:r>
+        <w:t xml:space="preserve"> is at 0.</w:t>
+      </w:r>
+      <w:bookmarkStart w:id="0" w:name="_GoBack"/>
+      <w:bookmarkEnd w:id="0"/>
     </w:p>
     <w:p/>
     <w:p>
@@ -188,8 +207,6 @@
       <w:r>
         <w:t xml:space="preserve"> value is high, as expected. Other inputs behave as expected.</w:t>
       </w:r>
-      <w:bookmarkStart w:id="0" w:name="_GoBack"/>
-      <w:bookmarkEnd w:id="0"/>
     </w:p>
     <w:sectPr>
       <w:pgSz w:w="11906" w:h="16838"/>

</xml_diff>

<commit_message>
lab4 p3 q1 done
</commit_message>
<xml_diff>
--- a/lab4/prelab4.docx
+++ b/lab4/prelab4.docx
@@ -72,37 +72,11 @@
         <w:t>if</w:t>
       </w:r>
       <w:r>
-        <w:t xml:space="preserve"> the outputs are not fed back into any of the inputs, any combination of </w:t>
-      </w:r>
-      <w:proofErr w:type="spellStart"/>
-      <w:r>
-        <w:t>Clk</w:t>
-      </w:r>
-      <w:proofErr w:type="spellEnd"/>
-      <w:r>
-        <w:t xml:space="preserve"> and D can be tested.</w:t>
+        <w:t xml:space="preserve"> the outputs are not fed back into any of the inputs, any combination of Clk and D can be tested.</w:t>
       </w:r>
       <w:r>
-        <w:t xml:space="preserve"> However, it needs to be noted that </w:t>
+        <w:t xml:space="preserve"> However, it needs to be noted that clk needs to be high for a change in output to be seen. So initial testing should not be done when clk is at 0.</w:t>
       </w:r>
-      <w:proofErr w:type="spellStart"/>
-      <w:r>
-        <w:t>clk</w:t>
-      </w:r>
-      <w:proofErr w:type="spellEnd"/>
-      <w:r>
-        <w:t xml:space="preserve"> needs to be high for a change in output to be seen. So initial testing should not be done when </w:t>
-      </w:r>
-      <w:proofErr w:type="spellStart"/>
-      <w:r>
-        <w:t>clk</w:t>
-      </w:r>
-      <w:proofErr w:type="spellEnd"/>
-      <w:r>
-        <w:t xml:space="preserve"> is at 0.</w:t>
-      </w:r>
-      <w:bookmarkStart w:id="0" w:name="_GoBack"/>
-      <w:bookmarkEnd w:id="0"/>
     </w:p>
     <w:p/>
     <w:p>
@@ -175,38 +149,31 @@
       <w:pPr>
         <w:pStyle w:val="ListParagraph"/>
       </w:pPr>
-      <w:proofErr w:type="spellStart"/>
       <w:r>
-        <w:t>Modelsim</w:t>
+        <w:t>Modelsim simulation for ALU register over various inputs. We can see that the reg_out trails ALUout by 5 ns when the reset_n value is high, as expected. Other inputs behave as expected.</w:t>
       </w:r>
-      <w:proofErr w:type="spellEnd"/>
+    </w:p>
+    <w:p/>
+    <w:p/>
+    <w:p>
       <w:r>
-        <w:t xml:space="preserve"> simulation for ALU register over various inputs. We can see that the </w:t>
+        <w:lastRenderedPageBreak/>
+        <w:t>Part III:</w:t>
       </w:r>
-      <w:proofErr w:type="spellStart"/>
+    </w:p>
+    <w:p>
+      <w:pPr>
+        <w:pStyle w:val="ListParagraph"/>
+        <w:numPr>
+          <w:ilvl w:val="0"/>
+          <w:numId w:val="3"/>
+        </w:numPr>
+      </w:pPr>
       <w:r>
-        <w:t>reg_out</w:t>
+        <w:t>As no values are loaded and nothing is being shifted, the shift register should display a constant 8’b00000000, meaning all the LED’s should be off.</w:t>
       </w:r>
-      <w:proofErr w:type="spellEnd"/>
-      <w:r>
-        <w:t xml:space="preserve"> trails </w:t>
-      </w:r>
-      <w:proofErr w:type="spellStart"/>
-      <w:r>
-        <w:t>ALUout</w:t>
-      </w:r>
-      <w:proofErr w:type="spellEnd"/>
-      <w:r>
-        <w:t xml:space="preserve"> by 5 ns when the </w:t>
-      </w:r>
-      <w:proofErr w:type="spellStart"/>
-      <w:r>
-        <w:t>reset_n</w:t>
-      </w:r>
-      <w:proofErr w:type="spellEnd"/>
-      <w:r>
-        <w:t xml:space="preserve"> value is high, as expected. Other inputs behave as expected.</w:t>
-      </w:r>
+      <w:bookmarkStart w:id="0" w:name="_GoBack"/>
+      <w:bookmarkEnd w:id="0"/>
     </w:p>
     <w:sectPr>
       <w:pgSz w:w="11906" w:h="16838"/>
@@ -310,6 +277,95 @@
     </w:lvl>
   </w:abstractNum>
   <w:abstractNum w:abstractNumId="1" w15:restartNumberingAfterBreak="0">
+    <w:nsid w:val="0F8C2272"/>
+    <w:multiLevelType w:val="hybridMultilevel"/>
+    <w:tmpl w:val="885E23F6"/>
+    <w:lvl w:ilvl="0" w:tplc="0409000F">
+      <w:start w:val="1"/>
+      <w:numFmt w:val="decimal"/>
+      <w:lvlText w:val="%1."/>
+      <w:lvlJc w:val="left"/>
+      <w:pPr>
+        <w:ind w:left="720" w:hanging="360"/>
+      </w:pPr>
+      <w:rPr>
+        <w:rFonts w:hint="default"/>
+      </w:rPr>
+    </w:lvl>
+    <w:lvl w:ilvl="1" w:tplc="04090019" w:tentative="1">
+      <w:start w:val="1"/>
+      <w:numFmt w:val="lowerLetter"/>
+      <w:lvlText w:val="%2."/>
+      <w:lvlJc w:val="left"/>
+      <w:pPr>
+        <w:ind w:left="1440" w:hanging="360"/>
+      </w:pPr>
+    </w:lvl>
+    <w:lvl w:ilvl="2" w:tplc="0409001B" w:tentative="1">
+      <w:start w:val="1"/>
+      <w:numFmt w:val="lowerRoman"/>
+      <w:lvlText w:val="%3."/>
+      <w:lvlJc w:val="right"/>
+      <w:pPr>
+        <w:ind w:left="2160" w:hanging="180"/>
+      </w:pPr>
+    </w:lvl>
+    <w:lvl w:ilvl="3" w:tplc="0409000F" w:tentative="1">
+      <w:start w:val="1"/>
+      <w:numFmt w:val="decimal"/>
+      <w:lvlText w:val="%4."/>
+      <w:lvlJc w:val="left"/>
+      <w:pPr>
+        <w:ind w:left="2880" w:hanging="360"/>
+      </w:pPr>
+    </w:lvl>
+    <w:lvl w:ilvl="4" w:tplc="04090019" w:tentative="1">
+      <w:start w:val="1"/>
+      <w:numFmt w:val="lowerLetter"/>
+      <w:lvlText w:val="%5."/>
+      <w:lvlJc w:val="left"/>
+      <w:pPr>
+        <w:ind w:left="3600" w:hanging="360"/>
+      </w:pPr>
+    </w:lvl>
+    <w:lvl w:ilvl="5" w:tplc="0409001B" w:tentative="1">
+      <w:start w:val="1"/>
+      <w:numFmt w:val="lowerRoman"/>
+      <w:lvlText w:val="%6."/>
+      <w:lvlJc w:val="right"/>
+      <w:pPr>
+        <w:ind w:left="4320" w:hanging="180"/>
+      </w:pPr>
+    </w:lvl>
+    <w:lvl w:ilvl="6" w:tplc="0409000F" w:tentative="1">
+      <w:start w:val="1"/>
+      <w:numFmt w:val="decimal"/>
+      <w:lvlText w:val="%7."/>
+      <w:lvlJc w:val="left"/>
+      <w:pPr>
+        <w:ind w:left="5040" w:hanging="360"/>
+      </w:pPr>
+    </w:lvl>
+    <w:lvl w:ilvl="7" w:tplc="04090019" w:tentative="1">
+      <w:start w:val="1"/>
+      <w:numFmt w:val="lowerLetter"/>
+      <w:lvlText w:val="%8."/>
+      <w:lvlJc w:val="left"/>
+      <w:pPr>
+        <w:ind w:left="5760" w:hanging="360"/>
+      </w:pPr>
+    </w:lvl>
+    <w:lvl w:ilvl="8" w:tplc="0409001B" w:tentative="1">
+      <w:start w:val="1"/>
+      <w:numFmt w:val="lowerRoman"/>
+      <w:lvlText w:val="%9."/>
+      <w:lvlJc w:val="right"/>
+      <w:pPr>
+        <w:ind w:left="6480" w:hanging="180"/>
+      </w:pPr>
+    </w:lvl>
+  </w:abstractNum>
+  <w:abstractNum w:abstractNumId="2" w15:restartNumberingAfterBreak="0">
     <w:nsid w:val="7D1E2A5C"/>
     <w:multiLevelType w:val="hybridMultilevel"/>
     <w:tmpl w:val="08226856"/>
@@ -402,6 +458,9 @@
     <w:abstractNumId w:val="0"/>
   </w:num>
   <w:num w:numId="2">
+    <w:abstractNumId w:val="2"/>
+  </w:num>
+  <w:num w:numId="3">
     <w:abstractNumId w:val="1"/>
   </w:num>
 </w:numbering>

</xml_diff>